<commit_message>
Much faster collision resolution, resolves tangential contact
</commit_message>
<xml_diff>
--- a/Writeup.docx
+++ b/Writeup.docx
@@ -301,8 +301,6 @@
         </w:rPr>
         <w:t>We did not do this.</w:t>
       </w:r>
-      <w:bookmarkStart w:id="0" w:name="_GoBack"/>
-      <w:bookmarkEnd w:id="0"/>
       <w:r>
         <w:rPr>
           <w:rFonts w:ascii="Times New Roman" w:hAnsi="Times New Roman" w:cs="Times New Roman"/>
@@ -331,8 +329,26 @@
           <w:sz w:val="24"/>
           <w:szCs w:val="24"/>
         </w:rPr>
-        <w:t>We did not do this.</w:t>
-      </w:r>
+        <w:t xml:space="preserve">This </w:t>
+      </w:r>
+      <w:r>
+        <w:rPr>
+          <w:rFonts w:ascii="Times New Roman" w:hAnsi="Times New Roman" w:cs="Times New Roman"/>
+          <w:sz w:val="24"/>
+          <w:szCs w:val="24"/>
+        </w:rPr>
+        <w:t>works</w:t>
+      </w:r>
+      <w:r>
+        <w:rPr>
+          <w:rFonts w:ascii="Times New Roman" w:hAnsi="Times New Roman" w:cs="Times New Roman"/>
+          <w:sz w:val="24"/>
+          <w:szCs w:val="24"/>
+        </w:rPr>
+        <w:t>.</w:t>
+      </w:r>
+      <w:bookmarkStart w:id="0" w:name="_GoBack"/>
+      <w:bookmarkEnd w:id="0"/>
       <w:r>
         <w:rPr>
           <w:rFonts w:ascii="Times New Roman" w:hAnsi="Times New Roman" w:cs="Times New Roman"/>
@@ -611,6 +627,7 @@
     <w:lsdException w:name="HTML Sample" w:semiHidden="1" w:unhideWhenUsed="1"/>
     <w:lsdException w:name="HTML Typewriter" w:semiHidden="1" w:unhideWhenUsed="1"/>
     <w:lsdException w:name="HTML Variable" w:semiHidden="1" w:unhideWhenUsed="1"/>
+    <w:lsdException w:name="Normal Table" w:semiHidden="1" w:unhideWhenUsed="1"/>
     <w:lsdException w:name="annotation subject" w:semiHidden="1" w:unhideWhenUsed="1"/>
     <w:lsdException w:name="No List" w:semiHidden="1" w:unhideWhenUsed="1"/>
     <w:lsdException w:name="Outline List 1" w:semiHidden="1" w:unhideWhenUsed="1"/>
@@ -656,9 +673,11 @@
     <w:lsdException w:name="Table Subtle 1" w:semiHidden="1" w:unhideWhenUsed="1"/>
     <w:lsdException w:name="Table Subtle 2" w:semiHidden="1" w:unhideWhenUsed="1"/>
     <w:lsdException w:name="Table Web 1" w:semiHidden="1" w:unhideWhenUsed="1"/>
+    <w:lsdException w:name="Table Web 2" w:semiHidden="1" w:unhideWhenUsed="1"/>
     <w:lsdException w:name="Table Web 3" w:semiHidden="1" w:unhideWhenUsed="1"/>
     <w:lsdException w:name="Balloon Text" w:semiHidden="1" w:unhideWhenUsed="1"/>
     <w:lsdException w:name="Table Grid" w:uiPriority="39"/>
+    <w:lsdException w:name="Table Theme" w:semiHidden="1" w:unhideWhenUsed="1"/>
     <w:lsdException w:name="Placeholder Text" w:semiHidden="1"/>
     <w:lsdException w:name="No Spacing" w:uiPriority="1" w:qFormat="1"/>
     <w:lsdException w:name="Light Shading" w:uiPriority="60"/>

</xml_diff>